<commit_message>
Link to github classroom updated
</commit_message>
<xml_diff>
--- a/Lab1_BitwiseOperations.docx
+++ b/Lab1_BitwiseOperations.docx
@@ -224,7 +224,7 @@
           <w:rPr>
             <w:rStyle w:val="Hyperlink"/>
           </w:rPr>
-          <w:t>https://classroom.github.com/a/L59oEPNz</w:t>
+          <w:t>https://classroom.github.com/a/izBHhWZv</w:t>
         </w:r>
       </w:hyperlink>
       <w:r>
@@ -1021,16 +1021,39 @@
       <w:r>
         <w:t>(</w:t>
       </w:r>
+      <w:r>
+        <w:t>&amp;, &lt;&lt;, |)</w:t>
+      </w:r>
+      <w:r>
+        <w:t xml:space="preserve"> Create </w:t>
+      </w:r>
+      <w:r>
+        <w:t xml:space="preserve">the </w:t>
+      </w:r>
+      <w:r>
+        <w:t>function</w:t>
+      </w:r>
+      <w:r>
+        <w:t xml:space="preserve"> “int </w:t>
+      </w:r>
+      <w:proofErr w:type="spellStart"/>
+      <w:r>
+        <w:t>is_</w:t>
+      </w:r>
       <w:proofErr w:type="gramStart"/>
       <w:r>
-        <w:t>&amp;,</w:t>
+        <w:t>unique</w:t>
+      </w:r>
+      <w:proofErr w:type="spellEnd"/>
+      <w:r>
+        <w:t>(</w:t>
       </w:r>
       <w:proofErr w:type="gramEnd"/>
       <w:r>
-        <w:t xml:space="preserve"> &lt;&lt;, |)</w:t>
-      </w:r>
-      <w:r>
-        <w:t xml:space="preserve"> Create a function that receives a pointer to a sequence of characters, and it returns 1 if all its characters are unique, 0 otherwise.</w:t>
+        <w:t>const char *s)”</w:t>
+      </w:r>
+      <w:r>
+        <w:t xml:space="preserve"> that receives a pointer to a sequence of characters, and it returns 1 if all its characters are unique, 0 otherwise.</w:t>
       </w:r>
       <w:r>
         <w:t xml:space="preserve"> </w:t>
@@ -1297,6 +1320,44 @@
     </w:p>
     <w:p/>
     <w:p>
+      <w:r>
+        <w:rPr>
+          <w:b/>
+          <w:bCs/>
+        </w:rPr>
+        <w:t>Note:</w:t>
+      </w:r>
+      <w:r>
+        <w:t xml:space="preserve"> The use of “!” or </w:t>
+      </w:r>
+      <w:proofErr w:type="gramStart"/>
+      <w:r>
+        <w:t>“!=</w:t>
+      </w:r>
+      <w:proofErr w:type="gramEnd"/>
+      <w:r>
+        <w:t>” is prohibited in the implementation of the functions declare</w:t>
+      </w:r>
+      <w:r>
+        <w:t>d</w:t>
+      </w:r>
+      <w:r>
+        <w:t xml:space="preserve"> in </w:t>
+      </w:r>
+      <w:proofErr w:type="spellStart"/>
+      <w:r>
+        <w:t>bitwise_</w:t>
+      </w:r>
+      <w:r>
+        <w:t>f.h</w:t>
+      </w:r>
+      <w:proofErr w:type="spellEnd"/>
+      <w:r>
+        <w:t>. If used, a 0 would be given to any function that uses it.</w:t>
+      </w:r>
+    </w:p>
+    <w:p/>
+    <w:p>
       <w:pPr>
         <w:pStyle w:val="ListParagraph"/>
         <w:ind w:left="0"/>
@@ -1478,7 +1539,6 @@
       <w:r>
         <w:t xml:space="preserve"> </w:t>
       </w:r>
-      <w:proofErr w:type="gramStart"/>
       <w:r>
         <w:t>6</w:t>
       </w:r>
@@ -1486,9 +1546,14 @@
         <w:rPr>
           <w:vertAlign w:val="superscript"/>
         </w:rPr>
-        <w:t>st</w:t>
-      </w:r>
-      <w:proofErr w:type="gramEnd"/>
+        <w:t>t</w:t>
+      </w:r>
+      <w:r>
+        <w:rPr>
+          <w:vertAlign w:val="superscript"/>
+        </w:rPr>
+        <w:t>h</w:t>
+      </w:r>
       <w:r>
         <w:t>, 202</w:t>
       </w:r>
@@ -1586,7 +1651,6 @@
         <w:t>Each function has the weight grade value of its implementation.</w:t>
       </w:r>
     </w:p>
-    <w:p/>
     <w:sectPr>
       <w:pgSz w:w="12240" w:h="15840"/>
       <w:pgMar w:top="1440" w:right="1440" w:bottom="1440" w:left="1440" w:header="720" w:footer="720" w:gutter="0"/>

</xml_diff>

<commit_message>
Question 2 return value modify
</commit_message>
<xml_diff>
--- a/Lab1_BitwiseOperations.docx
+++ b/Lab1_BitwiseOperations.docx
@@ -442,10 +442,22 @@
         <w:t xml:space="preserve"> a function that </w:t>
       </w:r>
       <w:r>
-        <w:t>returns 0 if the variable contains an even number of set bits (1s) and returns</w:t>
-      </w:r>
-      <w:r>
-        <w:t xml:space="preserve"> 1 </w:t>
+        <w:t xml:space="preserve">returns </w:t>
+      </w:r>
+      <w:r>
+        <w:t>“false”</w:t>
+      </w:r>
+      <w:r>
+        <w:t xml:space="preserve"> if the variable contains an even number of set bits (1s) and returns</w:t>
+      </w:r>
+      <w:r>
+        <w:t xml:space="preserve"> </w:t>
+      </w:r>
+      <w:r>
+        <w:t>“true”</w:t>
+      </w:r>
+      <w:r>
+        <w:t xml:space="preserve"> </w:t>
       </w:r>
       <w:r>
         <w:t xml:space="preserve">if </w:t>

</xml_diff>

<commit_message>
Hint to problem 7 added
</commit_message>
<xml_diff>
--- a/Lab1_BitwiseOperations.docx
+++ b/Lab1_BitwiseOperations.docx
@@ -46,15 +46,7 @@
         <w:t xml:space="preserve">This lab </w:t>
       </w:r>
       <w:r>
-        <w:t xml:space="preserve">will introduce you to the bitwise operators not (~), and (&amp;), or (|), </w:t>
-      </w:r>
-      <w:proofErr w:type="spellStart"/>
-      <w:r>
-        <w:t>xor</w:t>
-      </w:r>
-      <w:proofErr w:type="spellEnd"/>
-      <w:r>
-        <w:t xml:space="preserve"> (^), left-shift (&lt;&lt;), and right-shift (&gt;&gt;) through different exercises explained</w:t>
+        <w:t>will introduce you to the bitwise operators not (~), and (&amp;), or (|), xor (^), left-shift (&lt;&lt;), and right-shift (&gt;&gt;) through different exercises explained</w:t>
       </w:r>
       <w:r>
         <w:t xml:space="preserve"> below.</w:t>
@@ -480,13 +472,8 @@
       <w:r>
         <w:t xml:space="preserve">of </w:t>
       </w:r>
-      <w:proofErr w:type="gramStart"/>
-      <w:r>
-        <w:t>O(</w:t>
-      </w:r>
-      <w:proofErr w:type="gramEnd"/>
-      <w:r>
-        <w:t># of set bits)</w:t>
+      <w:r>
+        <w:t>O(# of set bits)</w:t>
       </w:r>
       <w:r>
         <w:t>.</w:t>
@@ -561,15 +548,7 @@
         </w:numPr>
       </w:pPr>
       <w:r>
-        <w:t>(</w:t>
-      </w:r>
-      <w:proofErr w:type="gramStart"/>
-      <w:r>
-        <w:t>&amp;,</w:t>
-      </w:r>
-      <w:proofErr w:type="gramEnd"/>
-      <w:r>
-        <w:t xml:space="preserve"> ~, &lt;&lt;) </w:t>
+        <w:t xml:space="preserve">(&amp;, ~, &lt;&lt;) </w:t>
       </w:r>
       <w:r>
         <w:t xml:space="preserve">turn </w:t>
@@ -590,15 +569,7 @@
         </w:numPr>
       </w:pPr>
       <w:r>
-        <w:t>(</w:t>
-      </w:r>
-      <w:proofErr w:type="gramStart"/>
-      <w:r>
-        <w:t>&amp;,</w:t>
-      </w:r>
-      <w:proofErr w:type="gramEnd"/>
-      <w:r>
-        <w:t xml:space="preserve"> &lt;&lt;) </w:t>
+        <w:t xml:space="preserve">(&amp;, &lt;&lt;) </w:t>
       </w:r>
       <w:r>
         <w:t>check</w:t>
@@ -660,15 +631,7 @@
         <w:t xml:space="preserve"> points]</w:t>
       </w:r>
       <w:r>
-        <w:t xml:space="preserve"> (&lt;&lt;, |, </w:t>
-      </w:r>
-      <w:proofErr w:type="gramStart"/>
-      <w:r>
-        <w:t>&amp;,</w:t>
-      </w:r>
-      <w:proofErr w:type="gramEnd"/>
-      <w:r>
-        <w:t xml:space="preserve"> &gt;&gt;)</w:t>
+        <w:t xml:space="preserve"> (&lt;&lt;, |, &amp;, &gt;&gt;)</w:t>
       </w:r>
       <w:r>
         <w:t xml:space="preserve"> </w:t>
@@ -740,15 +703,7 @@
         <w:t>reverse</w:t>
       </w:r>
       <w:r>
-        <w:t xml:space="preserve"> (</w:t>
-      </w:r>
-      <w:proofErr w:type="gramStart"/>
-      <w:r>
-        <w:t>&amp;,</w:t>
-      </w:r>
-      <w:proofErr w:type="gramEnd"/>
-      <w:r>
-        <w:t xml:space="preserve"> |, &lt;&lt;)</w:t>
+        <w:t xml:space="preserve"> (&amp;, |, &lt;&lt;)</w:t>
       </w:r>
       <w:r>
         <w:t>.</w:t>
@@ -757,15 +712,7 @@
         <w:t xml:space="preserve"> </w:t>
       </w:r>
       <w:r>
-        <w:t xml:space="preserve">Your solution must have a time complexity of </w:t>
-      </w:r>
-      <w:proofErr w:type="gramStart"/>
-      <w:r>
-        <w:t>O(</w:t>
-      </w:r>
-      <w:proofErr w:type="gramEnd"/>
-      <w:r>
-        <w:t># of set bits).</w:t>
+        <w:t>Your solution must have a time complexity of O(# of set bits).</w:t>
       </w:r>
     </w:p>
     <w:p>
@@ -885,23 +832,12 @@
         <w:lastRenderedPageBreak/>
         <w:tab/>
       </w:r>
-      <w:proofErr w:type="spellStart"/>
-      <w:r>
-        <w:t>enum</w:t>
-      </w:r>
-      <w:proofErr w:type="spellEnd"/>
-      <w:r>
-        <w:t xml:space="preserve"> </w:t>
-      </w:r>
-      <w:proofErr w:type="spellStart"/>
-      <w:r>
-        <w:t>reflex_</w:t>
-      </w:r>
-      <w:proofErr w:type="gramStart"/>
-      <w:r>
-        <w:t>num</w:t>
-      </w:r>
-      <w:proofErr w:type="spellEnd"/>
+      <w:r>
+        <w:t xml:space="preserve">enum </w:t>
+      </w:r>
+      <w:r>
+        <w:t>reflex_num</w:t>
+      </w:r>
       <w:r>
         <w:t>{</w:t>
       </w:r>
@@ -909,36 +845,11 @@
         <w:t xml:space="preserve"> </w:t>
       </w:r>
       <w:r>
-        <w:t>NO</w:t>
-      </w:r>
-      <w:proofErr w:type="gramEnd"/>
-      <w:r>
-        <w:t>,</w:t>
-      </w:r>
-      <w:r>
-        <w:t xml:space="preserve"> </w:t>
-      </w:r>
-      <w:proofErr w:type="spellStart"/>
-      <w:r>
-        <w:t>x_axis</w:t>
-      </w:r>
-      <w:proofErr w:type="spellEnd"/>
-      <w:r>
-        <w:t xml:space="preserve">, </w:t>
-      </w:r>
-      <w:proofErr w:type="spellStart"/>
-      <w:r>
-        <w:t>y_axis</w:t>
-      </w:r>
-      <w:proofErr w:type="spellEnd"/>
-      <w:r>
-        <w:t xml:space="preserve">, </w:t>
-      </w:r>
-      <w:proofErr w:type="spellStart"/>
-      <w:r>
-        <w:t>x_y_axis</w:t>
-      </w:r>
-      <w:proofErr w:type="spellEnd"/>
+        <w:t>NO,</w:t>
+      </w:r>
+      <w:r>
+        <w:t xml:space="preserve"> x_axis, y_axis, x_y_axis</w:t>
+      </w:r>
       <w:r>
         <w:t xml:space="preserve"> </w:t>
       </w:r>
@@ -980,13 +891,8 @@
       <w:r>
         <w:t xml:space="preserve"> </w:t>
       </w:r>
-      <w:proofErr w:type="gramStart"/>
-      <w:r>
-        <w:t>‘ ‘</w:t>
-      </w:r>
-      <w:proofErr w:type="gramEnd"/>
-      <w:r>
-        <w:t xml:space="preserve"> when 0 and ‘*’ when 1</w:t>
+      <w:r>
+        <w:t>‘ ‘ when 0 and ‘*’ when 1</w:t>
       </w:r>
       <w:r>
         <w:t>.</w:t>
@@ -998,15 +904,7 @@
         <w:t>For example, the entry with value 0x</w:t>
       </w:r>
       <w:r>
-        <w:t xml:space="preserve">7E would generate </w:t>
-      </w:r>
-      <w:proofErr w:type="gramStart"/>
-      <w:r>
-        <w:t>“ *</w:t>
-      </w:r>
-      <w:proofErr w:type="gramEnd"/>
-      <w:r>
-        <w:t>**</w:t>
+        <w:t>7E would generate “ ***</w:t>
       </w:r>
       <w:r>
         <w:t xml:space="preserve">*** </w:t>
@@ -1045,77 +943,53 @@
         <w:t>function</w:t>
       </w:r>
       <w:r>
-        <w:t xml:space="preserve"> “int </w:t>
-      </w:r>
-      <w:proofErr w:type="spellStart"/>
-      <w:r>
-        <w:t>is_</w:t>
-      </w:r>
-      <w:proofErr w:type="gramStart"/>
-      <w:r>
-        <w:t>unique</w:t>
-      </w:r>
-      <w:proofErr w:type="spellEnd"/>
+        <w:t xml:space="preserve"> “int is_unique(const char *s)”</w:t>
+      </w:r>
+      <w:r>
+        <w:t xml:space="preserve"> that receives a pointer to a sequence of characters, and it returns 1 if all its characters are unique, 0 otherwise.</w:t>
+      </w:r>
+      <w:r>
+        <w:t xml:space="preserve"> </w:t>
+      </w:r>
+      <w:r>
+        <w:t>The function must run i</w:t>
+      </w:r>
+      <w:r>
+        <w:t>n O(</w:t>
+      </w:r>
+      <w:r>
+        <w:t>n) time and O(1) space.</w:t>
+      </w:r>
+      <w:r>
+        <w:t xml:space="preserve"> [Hint: Use a</w:t>
+      </w:r>
+      <w:r>
+        <w:t>n</w:t>
+      </w:r>
+      <w:r>
+        <w:t xml:space="preserve"> </w:t>
+      </w:r>
+      <w:r>
+        <w:t>array</w:t>
+      </w:r>
+      <w:r>
+        <w:t xml:space="preserve"> with </w:t>
+      </w:r>
+      <w:r>
+        <w:t xml:space="preserve">a </w:t>
+      </w:r>
+      <w:r>
+        <w:t xml:space="preserve">constant number of </w:t>
+      </w:r>
+      <w:r>
+        <w:t>fixed-sized integers</w:t>
+      </w:r>
+      <w:r>
+        <w:t xml:space="preserve"> </w:t>
+      </w:r>
       <w:r>
         <w:t>(</w:t>
       </w:r>
-      <w:proofErr w:type="gramEnd"/>
-      <w:r>
-        <w:t>const char *s)”</w:t>
-      </w:r>
-      <w:r>
-        <w:t xml:space="preserve"> that receives a pointer to a sequence of characters, and it returns 1 if all its characters are unique, 0 otherwise.</w:t>
-      </w:r>
-      <w:r>
-        <w:t xml:space="preserve"> </w:t>
-      </w:r>
-      <w:r>
-        <w:t>The function must run i</w:t>
-      </w:r>
-      <w:r>
-        <w:t>n O(</w:t>
-      </w:r>
-      <w:r>
-        <w:t xml:space="preserve">n) time and </w:t>
-      </w:r>
-      <w:proofErr w:type="gramStart"/>
-      <w:r>
-        <w:t>O(</w:t>
-      </w:r>
-      <w:proofErr w:type="gramEnd"/>
-      <w:r>
-        <w:t>1) space.</w:t>
-      </w:r>
-      <w:r>
-        <w:t xml:space="preserve"> [Hint: Use a</w:t>
-      </w:r>
-      <w:r>
-        <w:t>n</w:t>
-      </w:r>
-      <w:r>
-        <w:t xml:space="preserve"> </w:t>
-      </w:r>
-      <w:r>
-        <w:t>array</w:t>
-      </w:r>
-      <w:r>
-        <w:t xml:space="preserve"> with </w:t>
-      </w:r>
-      <w:r>
-        <w:t xml:space="preserve">a </w:t>
-      </w:r>
-      <w:r>
-        <w:t xml:space="preserve">constant number of </w:t>
-      </w:r>
-      <w:r>
-        <w:t>fixed-sized integers</w:t>
-      </w:r>
-      <w:r>
-        <w:t xml:space="preserve"> </w:t>
-      </w:r>
-      <w:r>
-        <w:t>(</w:t>
-      </w:r>
       <w:r>
         <w:t xml:space="preserve">sizes </w:t>
       </w:r>
@@ -1133,6 +1007,118 @@
       </w:r>
       <w:r>
         <w:t>].</w:t>
+      </w:r>
+    </w:p>
+    <w:p>
+      <w:pPr>
+        <w:pStyle w:val="ListParagraph"/>
+        <w:ind w:left="360"/>
+      </w:pPr>
+      <w:r>
+        <w:t xml:space="preserve">Hint: </w:t>
+      </w:r>
+      <w:r>
+        <w:t xml:space="preserve">Come up with a O(n) time and space solution for the general </w:t>
+      </w:r>
+      <w:r>
+        <w:t>“</w:t>
+      </w:r>
+      <w:r>
+        <w:t>find unique elements</w:t>
+      </w:r>
+      <w:r>
+        <w:t>” problem</w:t>
+      </w:r>
+      <w:r>
+        <w:t xml:space="preserve"> and </w:t>
+      </w:r>
+      <w:r>
+        <w:t>now instead of using</w:t>
+      </w:r>
+      <w:r>
+        <w:t xml:space="preserve"> a</w:t>
+      </w:r>
+      <w:r>
+        <w:t xml:space="preserve"> set use an array declare as</w:t>
+      </w:r>
+    </w:p>
+    <w:p>
+      <w:pPr>
+        <w:pStyle w:val="ListParagraph"/>
+        <w:ind w:left="360"/>
+        <w:jc w:val="center"/>
+      </w:pPr>
+      <w:r>
+        <w:t>“</w:t>
+      </w:r>
+      <w:r>
+        <w:t>int32_t checker[] = {0, 0, 0, 0, 0, 0, 0, 0};</w:t>
+      </w:r>
+      <w:r>
+        <w:t>”</w:t>
+      </w:r>
+    </w:p>
+    <w:p>
+      <w:pPr>
+        <w:pStyle w:val="ListParagraph"/>
+        <w:ind w:left="360"/>
+      </w:pPr>
+      <w:r>
+        <w:t>Hint2</w:t>
+      </w:r>
+      <w:r>
+        <w:t xml:space="preserve">: </w:t>
+      </w:r>
+      <w:r>
+        <w:t>“</w:t>
+      </w:r>
+      <w:r>
+        <w:t>checker[]</w:t>
+      </w:r>
+      <w:r>
+        <w:t>”</w:t>
+      </w:r>
+      <w:r>
+        <w:t xml:space="preserve"> is an array of 8 integers of size 32 bits each</w:t>
+      </w:r>
+      <w:r>
+        <w:t>.</w:t>
+      </w:r>
+      <w:r>
+        <w:t xml:space="preserve"> </w:t>
+      </w:r>
+      <w:r>
+        <w:t>We can see that</w:t>
+      </w:r>
+      <w:r>
+        <w:t xml:space="preserve"> 32*8 = 256 </w:t>
+      </w:r>
+      <w:r>
+        <w:t>and</w:t>
+      </w:r>
+      <w:r>
+        <w:t xml:space="preserve"> a</w:t>
+      </w:r>
+      <w:r>
+        <w:t xml:space="preserve"> char variable can only </w:t>
+      </w:r>
+      <w:r>
+        <w:t>have</w:t>
+      </w:r>
+      <w:r>
+        <w:t xml:space="preserve"> value</w:t>
+      </w:r>
+      <w:r>
+        <w:t>s</w:t>
+      </w:r>
+      <w:r>
+        <w:t xml:space="preserve"> from 0</w:t>
+      </w:r>
+      <w:r>
+        <w:t xml:space="preserve"> to </w:t>
+      </w:r>
+      <w:r>
+        <w:t>255.</w:t>
       </w:r>
     </w:p>
     <w:p>
@@ -1167,21 +1153,8 @@
       <w:r>
         <w:t xml:space="preserve">Two files, </w:t>
       </w:r>
-      <w:proofErr w:type="spellStart"/>
-      <w:r>
-        <w:t>XORDoubleLL.h</w:t>
-      </w:r>
-      <w:proofErr w:type="spellEnd"/>
-      <w:r>
-        <w:t xml:space="preserve"> and </w:t>
-      </w:r>
-      <w:proofErr w:type="spellStart"/>
-      <w:r>
-        <w:t>XORDoubleLL.c</w:t>
-      </w:r>
-      <w:proofErr w:type="spellEnd"/>
-      <w:r>
-        <w:t xml:space="preserve">, are given with the declaration </w:t>
+      <w:r>
+        <w:t xml:space="preserve">XORDoubleLL.h and XORDoubleLL.c, are given with the declaration </w:t>
       </w:r>
       <w:r>
         <w:t xml:space="preserve">of the double head linked list struct and </w:t>
@@ -1238,15 +1211,7 @@
         <w:t xml:space="preserve"> points] </w:t>
       </w:r>
       <w:r>
-        <w:t xml:space="preserve">Implement </w:t>
-      </w:r>
-      <w:proofErr w:type="spellStart"/>
-      <w:r>
-        <w:t>insert_node</w:t>
-      </w:r>
-      <w:proofErr w:type="spellEnd"/>
-      <w:r>
-        <w:t xml:space="preserve"> </w:t>
+        <w:t xml:space="preserve">Implement insert_node </w:t>
       </w:r>
       <w:r>
         <w:t xml:space="preserve">function such that it inserts the new node </w:t>
@@ -1281,13 +1246,8 @@
       <w:r>
         <w:t xml:space="preserve">Implement </w:t>
       </w:r>
-      <w:proofErr w:type="spellStart"/>
-      <w:r>
-        <w:t>remove_node</w:t>
-      </w:r>
-      <w:proofErr w:type="spellEnd"/>
-      <w:r>
-        <w:t xml:space="preserve"> </w:t>
+      <w:r>
+        <w:t xml:space="preserve">remove_node </w:t>
       </w:r>
       <w:r>
         <w:t>function, which removes a node (if it exists) based on its address and updates the linked list accordingly as required</w:t>
@@ -1331,14 +1291,12 @@
         <w:t xml:space="preserve"> </w:t>
       </w:r>
       <w:hyperlink r:id="rId6" w:history="1">
-        <w:proofErr w:type="spellStart"/>
         <w:r>
           <w:rPr>
             <w:rStyle w:val="Hyperlink"/>
           </w:rPr>
           <w:t>geeksforgeeks</w:t>
         </w:r>
-        <w:proofErr w:type="spellEnd"/>
       </w:hyperlink>
       <w:r>
         <w:t xml:space="preserve"> </w:t>
@@ -1371,32 +1329,16 @@
         <w:t>:</w:t>
       </w:r>
       <w:r>
-        <w:t xml:space="preserve"> The use of “!” or </w:t>
-      </w:r>
-      <w:proofErr w:type="gramStart"/>
-      <w:r>
-        <w:t>“!=</w:t>
-      </w:r>
-      <w:proofErr w:type="gramEnd"/>
-      <w:r>
-        <w:t>” is prohibited in the implementation of the functions declare</w:t>
+        <w:t xml:space="preserve"> The use of “!” or “!=” is prohibited in the implementation of the functions declare</w:t>
       </w:r>
       <w:r>
         <w:t>d</w:t>
       </w:r>
       <w:r>
-        <w:t xml:space="preserve"> in </w:t>
-      </w:r>
-      <w:proofErr w:type="spellStart"/>
-      <w:r>
-        <w:t>bitwise_</w:t>
-      </w:r>
-      <w:r>
-        <w:t>f.h</w:t>
-      </w:r>
-      <w:proofErr w:type="spellEnd"/>
-      <w:r>
-        <w:t>. If used, a 0 would be given to any function that uses it.</w:t>
+        <w:t xml:space="preserve"> in bitwise_</w:t>
+      </w:r>
+      <w:r>
+        <w:t>f.h. If used, a 0 would be given to any function that uses it.</w:t>
       </w:r>
     </w:p>
     <w:p/>
@@ -1490,11 +1432,9 @@
           <w:numId w:val="4"/>
         </w:numPr>
       </w:pPr>
-      <w:proofErr w:type="spellStart"/>
       <w:r>
         <w:t>math.h</w:t>
       </w:r>
-      <w:proofErr w:type="spellEnd"/>
       <w:r>
         <w:t xml:space="preserve"> - </w:t>
       </w:r>
@@ -1510,26 +1450,17 @@
           <w:numId w:val="4"/>
         </w:numPr>
       </w:pPr>
-      <w:proofErr w:type="spellStart"/>
       <w:r>
         <w:t>stdio.h</w:t>
       </w:r>
-      <w:proofErr w:type="spellEnd"/>
       <w:r>
         <w:t xml:space="preserve"> - </w:t>
       </w:r>
-      <w:proofErr w:type="spellStart"/>
-      <w:proofErr w:type="gramStart"/>
       <w:r>
         <w:t>putchar</w:t>
       </w:r>
-      <w:proofErr w:type="spellEnd"/>
-      <w:r>
-        <w:t>(</w:t>
-      </w:r>
-      <w:proofErr w:type="gramEnd"/>
-      <w:r>
-        <w:t>)</w:t>
+      <w:r>
+        <w:t>()</w:t>
       </w:r>
       <w:r>
         <w:t>, malloc(), free()</w:t>
@@ -1543,19 +1474,15 @@
           <w:numId w:val="4"/>
         </w:numPr>
       </w:pPr>
-      <w:proofErr w:type="spellStart"/>
       <w:r>
         <w:t>stdint.h</w:t>
       </w:r>
-      <w:proofErr w:type="spellEnd"/>
       <w:r>
         <w:t xml:space="preserve"> - </w:t>
       </w:r>
-      <w:proofErr w:type="spellStart"/>
       <w:r>
         <w:t>uintptr_t</w:t>
       </w:r>
-      <w:proofErr w:type="spellEnd"/>
     </w:p>
     <w:p>
       <w:pPr>
@@ -1568,7 +1495,11 @@
         <w:t>please get in touch with the AI or the TA</w:t>
       </w:r>
       <w:r>
-        <w:t xml:space="preserve"> for assistance in finding an alternative approach that does not rely on </w:t>
+        <w:t xml:space="preserve"> for assistance in finding an </w:t>
+      </w:r>
+      <w:r>
+        <w:lastRenderedPageBreak/>
+        <w:t xml:space="preserve">alternative approach that does not rely on </w:t>
       </w:r>
       <w:r>
         <w:t>said</w:t>
@@ -1683,7 +1614,6 @@
         </w:numPr>
       </w:pPr>
       <w:r>
-        <w:lastRenderedPageBreak/>
         <w:t xml:space="preserve">If another file that </w:t>
       </w:r>
       <w:r>
@@ -1692,13 +1622,8 @@
       <w:r>
         <w:t xml:space="preserve">the </w:t>
       </w:r>
-      <w:proofErr w:type="spellStart"/>
-      <w:r>
-        <w:t>Makefile</w:t>
-      </w:r>
-      <w:proofErr w:type="spellEnd"/>
-      <w:r>
-        <w:t xml:space="preserve"> must also be </w:t>
+      <w:r>
+        <w:t xml:space="preserve">Makefile must also be </w:t>
       </w:r>
       <w:r>
         <w:t>modified</w:t>
@@ -2772,6 +2697,18 @@
       <w:shd w:val="clear" w:color="auto" w:fill="E1DFDD"/>
     </w:rPr>
   </w:style>
+  <w:style w:type="character" w:styleId="FollowedHyperlink">
+    <w:name w:val="FollowedHyperlink"/>
+    <w:basedOn w:val="DefaultParagraphFont"/>
+    <w:uiPriority w:val="99"/>
+    <w:semiHidden/>
+    <w:unhideWhenUsed/>
+    <w:rsid w:val="00656D39"/>
+    <w:rPr>
+      <w:color w:val="954F72" w:themeColor="followedHyperlink"/>
+      <w:u w:val="single"/>
+    </w:rPr>
+  </w:style>
 </w:styles>
 </file>
 

</xml_diff>